<commit_message>
Aggioramento piano dei test
</commit_message>
<xml_diff>
--- a/documentazione_tecnica_collegata/psp/Piano_test_RT_PUSH_PSP_v1.0.docx
+++ b/documentazione_tecnica_collegata/psp/Piano_test_RT_PUSH_PSP_v1.0.docx
@@ -1,6 +1,6 @@
 
 <file path=word/document.xml><?xml version="1.0" encoding="utf-8"?>
-<w:document xmlns:wpc="http://schemas.microsoft.com/office/word/2010/wordprocessingCanvas" xmlns:cx="http://schemas.microsoft.com/office/drawing/2014/chartex" xmlns:cx1="http://schemas.microsoft.com/office/drawing/2015/9/8/chartex" xmlns:cx2="http://schemas.microsoft.com/office/drawing/2015/10/21/chartex" xmlns:cx3="http://schemas.microsoft.com/office/drawing/2016/5/9/chartex" xmlns:cx4="http://schemas.microsoft.com/office/drawing/2016/5/10/chartex" xmlns:cx5="http://schemas.microsoft.com/office/drawing/2016/5/11/chartex" xmlns:cx6="http://schemas.microsoft.com/office/drawing/2016/5/12/chartex" xmlns:cx7="http://schemas.microsoft.com/office/drawing/2016/5/13/chartex" xmlns:cx8="http://schemas.microsoft.com/office/drawing/2016/5/14/chartex" xmlns:mc="http://schemas.openxmlformats.org/markup-compatibility/2006" xmlns:aink="http://schemas.microsoft.com/office/drawing/2016/ink" xmlns:am3d="http://schemas.microsoft.com/office/drawing/2017/model3d" xmlns:o="urn:schemas-microsoft-com:office:office" xmlns:r="http://schemas.openxmlformats.org/officeDocument/2006/relationships" xmlns:m="http://schemas.openxmlformats.org/officeDocument/2006/math" xmlns:v="urn:schemas-microsoft-com:vml" xmlns:wp14="http://schemas.microsoft.com/office/word/2010/wordprocessingDrawing" xmlns:wp="http://schemas.openxmlformats.org/drawingml/2006/wordprocessingDrawing" xmlns:w10="urn:schemas-microsoft-com:office:word" xmlns:w="http://schemas.openxmlformats.org/wordprocessingml/2006/main" xmlns:w14="http://schemas.microsoft.com/office/word/2010/wordml" xmlns:w15="http://schemas.microsoft.com/office/word/2012/wordml" xmlns:w16cid="http://schemas.microsoft.com/office/word/2016/wordml/cid" xmlns:w16se="http://schemas.microsoft.com/office/word/2015/wordml/symex" xmlns:wpg="http://schemas.microsoft.com/office/word/2010/wordprocessingGroup" xmlns:wpi="http://schemas.microsoft.com/office/word/2010/wordprocessingInk" xmlns:wne="http://schemas.microsoft.com/office/word/2006/wordml" xmlns:wps="http://schemas.microsoft.com/office/word/2010/wordprocessingShape" mc:Ignorable="w14 w15 w16se w16cid wp14">
+<w:document xmlns:wpc="http://schemas.microsoft.com/office/word/2010/wordprocessingCanvas" xmlns:cx="http://schemas.microsoft.com/office/drawing/2014/chartex" xmlns:cx1="http://schemas.microsoft.com/office/drawing/2015/9/8/chartex" xmlns:mc="http://schemas.openxmlformats.org/markup-compatibility/2006" xmlns:o="urn:schemas-microsoft-com:office:office" xmlns:r="http://schemas.openxmlformats.org/officeDocument/2006/relationships" xmlns:m="http://schemas.openxmlformats.org/officeDocument/2006/math" xmlns:v="urn:schemas-microsoft-com:vml" xmlns:wp14="http://schemas.microsoft.com/office/word/2010/wordprocessingDrawing" xmlns:wp="http://schemas.openxmlformats.org/drawingml/2006/wordprocessingDrawing" xmlns:w10="urn:schemas-microsoft-com:office:word" xmlns:w="http://schemas.openxmlformats.org/wordprocessingml/2006/main" xmlns:w14="http://schemas.microsoft.com/office/word/2010/wordml" xmlns:w15="http://schemas.microsoft.com/office/word/2012/wordml" xmlns:w16se="http://schemas.microsoft.com/office/word/2015/wordml/symex" xmlns:wpg="http://schemas.microsoft.com/office/word/2010/wordprocessingGroup" xmlns:wpi="http://schemas.microsoft.com/office/word/2010/wordprocessingInk" xmlns:wne="http://schemas.microsoft.com/office/word/2006/wordml" xmlns:wps="http://schemas.microsoft.com/office/word/2010/wordprocessingShape" mc:Ignorable="w14 w15 w16se wp14">
   <w:body>
     <w:p>
       <w:bookmarkStart w:id="0" w:name="_Ref14674533"/>
@@ -138,22 +138,8 @@
                 <w:szCs w:val="40"/>
                 <w:u w:val="single"/>
               </w:rPr>
-              <w:t xml:space="preserve">Sistema </w:t>
-            </w:r>
-            <w:proofErr w:type="spellStart"/>
-            <w:r>
-              <w:rPr>
-                <w:rFonts w:ascii="Times New Roman Grassetto" w:hAnsi="Times New Roman Grassetto"/>
-                <w:b/>
-                <w:bCs/>
-                <w:smallCaps/>
-                <w:sz w:val="40"/>
-                <w:szCs w:val="40"/>
-                <w:u w:val="single"/>
-              </w:rPr>
-              <w:t>pagoPA</w:t>
-            </w:r>
-            <w:proofErr w:type="spellEnd"/>
+              <w:t>Sistema pagoPA</w:t>
+            </w:r>
           </w:p>
           <w:p>
             <w:pPr>
@@ -357,7 +343,7 @@
       <w:pPr>
         <w:pStyle w:val="Sottotitolo"/>
       </w:pPr>
-      <w:bookmarkStart w:id="1" w:name="_Toc3908953"/>
+      <w:bookmarkStart w:id="1" w:name="_Toc4414304"/>
       <w:r>
         <w:lastRenderedPageBreak/>
         <w:t>Stato del documento</w:t>
@@ -1384,7 +1370,7 @@
         </w:rPr>
         <w:fldChar w:fldCharType="separate"/>
       </w:r>
-      <w:hyperlink w:anchor="_Toc3908953" w:history="1">
+      <w:hyperlink w:anchor="_Toc4414304" w:history="1">
         <w:r>
           <w:rPr>
             <w:rStyle w:val="Collegamentoipertestuale"/>
@@ -1411,7 +1397,7 @@
             <w:noProof/>
             <w:webHidden/>
           </w:rPr>
-          <w:instrText xml:space="preserve"> PAGEREF _Toc3908953 \h </w:instrText>
+          <w:instrText xml:space="preserve"> PAGEREF _Toc4414304 \h </w:instrText>
         </w:r>
         <w:r>
           <w:rPr>
@@ -1457,7 +1443,7 @@
           <w:szCs w:val="22"/>
         </w:rPr>
       </w:pPr>
-      <w:hyperlink w:anchor="_Toc3908954" w:history="1">
+      <w:hyperlink w:anchor="_Toc4414305" w:history="1">
         <w:r>
           <w:rPr>
             <w:rStyle w:val="Collegamentoipertestuale"/>
@@ -1484,7 +1470,7 @@
             <w:noProof/>
             <w:webHidden/>
           </w:rPr>
-          <w:instrText xml:space="preserve"> PAGEREF _Toc3908954 \h </w:instrText>
+          <w:instrText xml:space="preserve"> PAGEREF _Toc4414305 \h </w:instrText>
         </w:r>
         <w:r>
           <w:rPr>
@@ -1530,7 +1516,7 @@
           <w:szCs w:val="22"/>
         </w:rPr>
       </w:pPr>
-      <w:hyperlink w:anchor="_Toc3908955" w:history="1">
+      <w:hyperlink w:anchor="_Toc4414306" w:history="1">
         <w:r>
           <w:rPr>
             <w:rStyle w:val="Collegamentoipertestuale"/>
@@ -1557,7 +1543,7 @@
             <w:noProof/>
             <w:webHidden/>
           </w:rPr>
-          <w:instrText xml:space="preserve"> PAGEREF _Toc3908955 \h </w:instrText>
+          <w:instrText xml:space="preserve"> PAGEREF _Toc4414306 \h </w:instrText>
         </w:r>
         <w:r>
           <w:rPr>
@@ -1603,7 +1589,7 @@
           <w:szCs w:val="22"/>
         </w:rPr>
       </w:pPr>
-      <w:hyperlink w:anchor="_Toc3908956" w:history="1">
+      <w:hyperlink w:anchor="_Toc4414307" w:history="1">
         <w:r>
           <w:rPr>
             <w:rStyle w:val="Collegamentoipertestuale"/>
@@ -1630,7 +1616,7 @@
             <w:noProof/>
             <w:webHidden/>
           </w:rPr>
-          <w:instrText xml:space="preserve"> PAGEREF _Toc3908956 \h </w:instrText>
+          <w:instrText xml:space="preserve"> PAGEREF _Toc4414307 \h </w:instrText>
         </w:r>
         <w:r>
           <w:rPr>
@@ -1676,7 +1662,7 @@
           <w:szCs w:val="22"/>
         </w:rPr>
       </w:pPr>
-      <w:hyperlink w:anchor="_Toc3908957" w:history="1">
+      <w:hyperlink w:anchor="_Toc4414308" w:history="1">
         <w:r>
           <w:rPr>
             <w:rStyle w:val="Collegamentoipertestuale"/>
@@ -1703,7 +1689,7 @@
             <w:noProof/>
             <w:webHidden/>
           </w:rPr>
-          <w:instrText xml:space="preserve"> PAGEREF _Toc3908957 \h </w:instrText>
+          <w:instrText xml:space="preserve"> PAGEREF _Toc4414308 \h </w:instrText>
         </w:r>
         <w:r>
           <w:rPr>
@@ -1750,7 +1736,7 @@
           <w:szCs w:val="22"/>
         </w:rPr>
       </w:pPr>
-      <w:hyperlink w:anchor="_Toc3908958" w:history="1">
+      <w:hyperlink w:anchor="_Toc4414309" w:history="1">
         <w:r>
           <w:rPr>
             <w:rStyle w:val="Collegamentoipertestuale"/>
@@ -1795,7 +1781,7 @@
             <w:noProof/>
             <w:webHidden/>
           </w:rPr>
-          <w:instrText xml:space="preserve"> PAGEREF _Toc3908958 \h </w:instrText>
+          <w:instrText xml:space="preserve"> PAGEREF _Toc4414309 \h </w:instrText>
         </w:r>
         <w:r>
           <w:rPr>
@@ -1842,7 +1828,7 @@
           <w:szCs w:val="22"/>
         </w:rPr>
       </w:pPr>
-      <w:hyperlink w:anchor="_Toc3908959" w:history="1">
+      <w:hyperlink w:anchor="_Toc4414310" w:history="1">
         <w:r>
           <w:rPr>
             <w:rStyle w:val="Collegamentoipertestuale"/>
@@ -1887,7 +1873,7 @@
             <w:noProof/>
             <w:webHidden/>
           </w:rPr>
-          <w:instrText xml:space="preserve"> PAGEREF _Toc3908959 \h </w:instrText>
+          <w:instrText xml:space="preserve"> PAGEREF _Toc4414310 \h </w:instrText>
         </w:r>
         <w:r>
           <w:rPr>
@@ -1934,7 +1920,7 @@
           <w:szCs w:val="22"/>
         </w:rPr>
       </w:pPr>
-      <w:hyperlink w:anchor="_Toc3908960" w:history="1">
+      <w:hyperlink w:anchor="_Toc4414311" w:history="1">
         <w:r>
           <w:rPr>
             <w:rStyle w:val="Collegamentoipertestuale"/>
@@ -1979,7 +1965,7 @@
             <w:noProof/>
             <w:webHidden/>
           </w:rPr>
-          <w:instrText xml:space="preserve"> PAGEREF _Toc3908960 \h </w:instrText>
+          <w:instrText xml:space="preserve"> PAGEREF _Toc4414311 \h </w:instrText>
         </w:r>
         <w:r>
           <w:rPr>
@@ -2026,7 +2012,7 @@
           <w:szCs w:val="22"/>
         </w:rPr>
       </w:pPr>
-      <w:hyperlink w:anchor="_Toc3908961" w:history="1">
+      <w:hyperlink w:anchor="_Toc4414312" w:history="1">
         <w:r>
           <w:rPr>
             <w:rStyle w:val="Collegamentoipertestuale"/>
@@ -2071,7 +2057,7 @@
             <w:noProof/>
             <w:webHidden/>
           </w:rPr>
-          <w:instrText xml:space="preserve"> PAGEREF _Toc3908961 \h </w:instrText>
+          <w:instrText xml:space="preserve"> PAGEREF _Toc4414312 \h </w:instrText>
         </w:r>
         <w:r>
           <w:rPr>
@@ -2146,7 +2132,7 @@
       <w:pPr>
         <w:pStyle w:val="Sottotitolo"/>
       </w:pPr>
-      <w:bookmarkStart w:id="4" w:name="_Toc3908954"/>
+      <w:bookmarkStart w:id="4" w:name="_Toc4414305"/>
       <w:bookmarkStart w:id="5" w:name="_Toc311040586"/>
       <w:bookmarkStart w:id="6" w:name="_Toc311040694"/>
       <w:bookmarkStart w:id="7" w:name="_Toc311040802"/>
@@ -2214,15 +2200,7 @@
         <w:t xml:space="preserve"> Il Piano dei Test fa riferimento</w:t>
       </w:r>
       <w:r>
-        <w:t xml:space="preserve"> alla SEZIONE III, Capitolo 13 delle Specifiche Attuative del </w:t>
-      </w:r>
-      <w:proofErr w:type="spellStart"/>
-      <w:r>
-        <w:t>NodoSPC</w:t>
-      </w:r>
-      <w:proofErr w:type="spellEnd"/>
-      <w:r>
-        <w:t xml:space="preserve"> v2.2.</w:t>
+        <w:t xml:space="preserve"> alla SEZIONE III, Capitolo 13 delle Specifiche Attuative del NodoSPC v2.2.</w:t>
       </w:r>
     </w:p>
     <w:p>
@@ -2234,7 +2212,7 @@
       <w:pPr>
         <w:pStyle w:val="Sottotitolo"/>
       </w:pPr>
-      <w:bookmarkStart w:id="8" w:name="_Toc3908955"/>
+      <w:bookmarkStart w:id="8" w:name="_Toc4414306"/>
       <w:r>
         <w:t>E</w:t>
       </w:r>
@@ -2443,15 +2421,7 @@
       </w:r>
       <w:proofErr w:type="spellEnd"/>
       <w:r>
-        <w:t xml:space="preserve"> del </w:t>
-      </w:r>
-      <w:proofErr w:type="spellStart"/>
-      <w:r>
-        <w:t>NodoSPC</w:t>
-      </w:r>
-      <w:proofErr w:type="spellEnd"/>
-      <w:r>
-        <w:t xml:space="preserve">. </w:t>
+        <w:t xml:space="preserve"> del NodoSPC. </w:t>
       </w:r>
       <w:r>
         <w:t xml:space="preserve">A </w:t>
@@ -2555,25 +2525,19 @@
       <w:r>
         <w:t xml:space="preserve"> </w:t>
       </w:r>
+      <w:proofErr w:type="spellStart"/>
       <w:r>
         <w:rPr>
           <w:i/>
         </w:rPr>
         <w:t>filtering</w:t>
       </w:r>
+      <w:proofErr w:type="spellEnd"/>
       <w:r>
         <w:t xml:space="preserve"> per inibire temporaneamente il colloqu</w:t>
       </w:r>
       <w:r>
-        <w:t xml:space="preserve">io applicativo verso il </w:t>
-      </w:r>
-      <w:proofErr w:type="spellStart"/>
-      <w:r>
-        <w:t>NodoSPC</w:t>
-      </w:r>
-      <w:proofErr w:type="spellEnd"/>
-      <w:r>
-        <w:t>;</w:t>
+        <w:t>io applicativo verso il NodoSPC;</w:t>
       </w:r>
     </w:p>
     <w:p>
@@ -2613,7 +2577,84 @@
       </w:r>
       <w:proofErr w:type="spellEnd"/>
       <w:r>
-        <w:t>.</w:t>
+        <w:t>;</w:t>
+      </w:r>
+    </w:p>
+    <w:p>
+      <w:pPr>
+        <w:pStyle w:val="Normale2"/>
+        <w:numPr>
+          <w:ilvl w:val="0"/>
+          <w:numId w:val="16"/>
+        </w:numPr>
+      </w:pPr>
+      <w:r>
+        <w:t xml:space="preserve">ogni tentativo di </w:t>
+      </w:r>
+      <w:proofErr w:type="spellStart"/>
+      <w:r>
+        <w:rPr>
+          <w:i/>
+        </w:rPr>
+        <w:t>retry</w:t>
+      </w:r>
+      <w:proofErr w:type="spellEnd"/>
+      <w:r>
+        <w:rPr>
+          <w:i/>
+        </w:rPr>
+        <w:t xml:space="preserve"> </w:t>
+      </w:r>
+      <w:r>
+        <w:t xml:space="preserve">è innescato </w:t>
+      </w:r>
+      <w:r>
+        <w:t>rispettando il tempo di attesa</w:t>
+      </w:r>
+      <w:r>
+        <w:t xml:space="preserve"> (</w:t>
+      </w:r>
+      <w:r>
+        <w:t>40</w:t>
+      </w:r>
+      <w:bookmarkStart w:id="9" w:name="_GoBack"/>
+      <w:bookmarkEnd w:id="9"/>
+      <w:r>
+        <w:t xml:space="preserve"> secondi)</w:t>
+      </w:r>
+      <w:r>
+        <w:rPr>
+          <w:i/>
+        </w:rPr>
+        <w:t xml:space="preserve"> </w:t>
+      </w:r>
+      <w:r>
+        <w:t xml:space="preserve">della SOAP </w:t>
+      </w:r>
+      <w:proofErr w:type="spellStart"/>
+      <w:r>
+        <w:t>Response</w:t>
+      </w:r>
+      <w:proofErr w:type="spellEnd"/>
+      <w:r>
+        <w:t xml:space="preserve"> alla primitiva </w:t>
+      </w:r>
+      <w:proofErr w:type="spellStart"/>
+      <w:r>
+        <w:rPr>
+          <w:i/>
+        </w:rPr>
+        <w:t>nodoInviaRT</w:t>
+      </w:r>
+      <w:proofErr w:type="spellEnd"/>
+      <w:r>
+        <w:rPr>
+          <w:i/>
+        </w:rPr>
+        <w:t xml:space="preserve"> </w:t>
+      </w:r>
+      <w:r>
+        <w:t>precedentemente sottomessa al NodoSPC.</w:t>
       </w:r>
     </w:p>
     <w:p>
@@ -2649,15 +2690,7 @@
       </w:r>
       <w:proofErr w:type="spellEnd"/>
       <w:r>
-        <w:t xml:space="preserve"> applicativo messo a disposizione da </w:t>
-      </w:r>
-      <w:proofErr w:type="spellStart"/>
-      <w:r>
-        <w:t>pagoPA</w:t>
-      </w:r>
-      <w:proofErr w:type="spellEnd"/>
-      <w:r>
-        <w:t xml:space="preserve">. Per </w:t>
+        <w:t xml:space="preserve"> applicativo messo a disposizione da pagoPA. Per </w:t>
       </w:r>
       <w:r>
         <w:t>avvalersi</w:t>
@@ -2701,7 +2734,7 @@
           <w:szCs w:val="28"/>
         </w:rPr>
       </w:pPr>
-      <w:bookmarkStart w:id="9" w:name="_Toc320091888"/>
+      <w:bookmarkStart w:id="10" w:name="_Toc320091888"/>
       <w:r>
         <w:rPr>
           <w:b/>
@@ -2882,8 +2915,6 @@
                 <w:szCs w:val="24"/>
               </w:rPr>
             </w:pPr>
-            <w:bookmarkStart w:id="10" w:name="_GoBack"/>
-            <w:bookmarkEnd w:id="10"/>
           </w:p>
         </w:tc>
       </w:tr>
@@ -3756,7 +3787,6 @@
         </w:rPr>
         <w:t xml:space="preserve">(da compilare a cura di </w:t>
       </w:r>
-      <w:proofErr w:type="spellStart"/>
       <w:r>
         <w:rPr>
           <w:i/>
@@ -3765,7 +3795,6 @@
         </w:rPr>
         <w:t>pagoPA</w:t>
       </w:r>
-      <w:proofErr w:type="spellEnd"/>
       <w:r>
         <w:rPr>
           <w:i/>
@@ -3819,12 +3848,12 @@
               <w:jc w:val="center"/>
               <w:outlineLvl w:val="1"/>
             </w:pPr>
-            <w:bookmarkStart w:id="11" w:name="_Toc3908956"/>
+            <w:bookmarkStart w:id="11" w:name="_Toc4414307"/>
             <w:bookmarkStart w:id="12" w:name="_Toc431660135"/>
             <w:bookmarkEnd w:id="0"/>
             <w:bookmarkEnd w:id="2"/>
             <w:bookmarkEnd w:id="3"/>
-            <w:bookmarkEnd w:id="9"/>
+            <w:bookmarkEnd w:id="10"/>
             <w:r>
               <w:t>Test Procedure</w:t>
             </w:r>
@@ -3848,7 +3877,7 @@
               <w:jc w:val="center"/>
               <w:outlineLvl w:val="1"/>
             </w:pPr>
-            <w:bookmarkStart w:id="13" w:name="_Toc3908957"/>
+            <w:bookmarkStart w:id="13" w:name="_Toc4414308"/>
             <w:r>
               <w:t>Esito</w:t>
             </w:r>
@@ -4207,7 +4236,7 @@
                 <w:szCs w:val="24"/>
               </w:rPr>
             </w:pPr>
-            <w:hyperlink w:anchor="_PSP-WISP2.0-3" w:history="1">
+            <w:hyperlink w:anchor="_PSP-RTP-3" w:history="1">
               <w:r>
                 <w:rPr>
                   <w:rStyle w:val="Collegamentoipertestuale"/>
@@ -4871,7 +4900,7 @@
       </w:pPr>
       <w:bookmarkStart w:id="16" w:name="_PSP-WISP2.0-1_1"/>
       <w:bookmarkStart w:id="17" w:name="_PSP-RTP-1"/>
-      <w:bookmarkStart w:id="18" w:name="_Toc3908958"/>
+      <w:bookmarkStart w:id="18" w:name="_Toc4414309"/>
       <w:bookmarkEnd w:id="16"/>
       <w:bookmarkEnd w:id="17"/>
       <w:r>
@@ -4893,7 +4922,6 @@
       <w:bookmarkStart w:id="25" w:name="_Ref518466805"/>
       <w:bookmarkStart w:id="26" w:name="_Ref518466811"/>
       <w:bookmarkStart w:id="27" w:name="W201"/>
-      <w:bookmarkEnd w:id="18"/>
       <w:bookmarkEnd w:id="19"/>
       <w:bookmarkEnd w:id="20"/>
       <w:bookmarkEnd w:id="21"/>
@@ -4903,6 +4931,7 @@
       <w:bookmarkEnd w:id="25"/>
       <w:bookmarkEnd w:id="26"/>
       <w:bookmarkEnd w:id="27"/>
+      <w:bookmarkEnd w:id="18"/>
     </w:p>
     <w:tbl>
       <w:tblPr>
@@ -5894,19 +5923,8 @@
                 <w:sz w:val="22"/>
                 <w:szCs w:val="22"/>
               </w:rPr>
-              <w:t xml:space="preserve">PSP-&gt; </w:t>
-            </w:r>
-            <w:proofErr w:type="spellStart"/>
-            <w:r>
-              <w:rPr>
-                <w:b/>
-                <w:bCs/>
-                <w:sz w:val="22"/>
-                <w:szCs w:val="22"/>
-              </w:rPr>
-              <w:t>NodoSPC</w:t>
-            </w:r>
-            <w:proofErr w:type="spellEnd"/>
+              <w:t>PSP-&gt; NodoSPC</w:t>
+            </w:r>
           </w:p>
         </w:tc>
       </w:tr>
@@ -6371,17 +6389,8 @@
                 <w:sz w:val="22"/>
                 <w:szCs w:val="22"/>
               </w:rPr>
-              <w:t xml:space="preserve">Annotazioni a cura di </w:t>
-            </w:r>
-            <w:proofErr w:type="spellStart"/>
-            <w:r>
-              <w:rPr>
-                <w:sz w:val="22"/>
-                <w:szCs w:val="22"/>
-              </w:rPr>
-              <w:t>pagoPA</w:t>
-            </w:r>
-            <w:proofErr w:type="spellEnd"/>
+              <w:t>Annotazioni a cura di pagoPA</w:t>
+            </w:r>
           </w:p>
         </w:tc>
       </w:tr>
@@ -6720,7 +6729,7 @@
         <w:pStyle w:val="Titolo20"/>
       </w:pPr>
       <w:bookmarkStart w:id="28" w:name="_PSP-RTP-2"/>
-      <w:bookmarkStart w:id="29" w:name="_Toc3908959"/>
+      <w:bookmarkStart w:id="29" w:name="_Toc4414310"/>
       <w:bookmarkEnd w:id="28"/>
       <w:r>
         <w:lastRenderedPageBreak/>
@@ -7120,23 +7129,7 @@
                 <w:sz w:val="22"/>
                 <w:szCs w:val="22"/>
               </w:rPr>
-              <w:t xml:space="preserve"> Il </w:t>
-            </w:r>
-            <w:proofErr w:type="spellStart"/>
-            <w:r>
-              <w:rPr>
-                <w:sz w:val="22"/>
-                <w:szCs w:val="22"/>
-              </w:rPr>
-              <w:t>NodoSPC</w:t>
-            </w:r>
-            <w:proofErr w:type="spellEnd"/>
-            <w:r>
-              <w:rPr>
-                <w:sz w:val="22"/>
-                <w:szCs w:val="22"/>
-              </w:rPr>
-              <w:t xml:space="preserve"> emana SOAP </w:t>
+              <w:t xml:space="preserve"> Il NodoSPC emana SOAP </w:t>
             </w:r>
             <w:proofErr w:type="spellStart"/>
             <w:r>
@@ -7345,23 +7338,7 @@
                 <w:sz w:val="22"/>
                 <w:szCs w:val="22"/>
               </w:rPr>
-              <w:t xml:space="preserve">La RT è correttamente prelevata dal </w:t>
-            </w:r>
-            <w:proofErr w:type="spellStart"/>
-            <w:r>
-              <w:rPr>
-                <w:sz w:val="22"/>
-                <w:szCs w:val="22"/>
-              </w:rPr>
-              <w:t>NodoSPC</w:t>
-            </w:r>
-            <w:proofErr w:type="spellEnd"/>
-            <w:r>
-              <w:rPr>
-                <w:sz w:val="22"/>
-                <w:szCs w:val="22"/>
-              </w:rPr>
-              <w:t xml:space="preserve"> in modalità PULL</w:t>
+              <w:t>La RT è correttamente prelevata dal NodoSPC in modalità PULL</w:t>
             </w:r>
           </w:p>
         </w:tc>
@@ -7822,19 +7799,8 @@
                 <w:sz w:val="22"/>
                 <w:szCs w:val="22"/>
               </w:rPr>
-              <w:t xml:space="preserve">PSP-&gt; </w:t>
-            </w:r>
-            <w:proofErr w:type="spellStart"/>
-            <w:r>
-              <w:rPr>
-                <w:b/>
-                <w:bCs/>
-                <w:sz w:val="22"/>
-                <w:szCs w:val="22"/>
-              </w:rPr>
-              <w:t>NodoSPC</w:t>
-            </w:r>
-            <w:proofErr w:type="spellEnd"/>
+              <w:t>PSP-&gt; NodoSPC</w:t>
+            </w:r>
           </w:p>
         </w:tc>
       </w:tr>
@@ -9049,17 +9015,8 @@
                 <w:sz w:val="22"/>
                 <w:szCs w:val="22"/>
               </w:rPr>
-              <w:t xml:space="preserve">Annotazioni a cura di </w:t>
-            </w:r>
-            <w:proofErr w:type="spellStart"/>
-            <w:r>
-              <w:rPr>
-                <w:sz w:val="22"/>
-                <w:szCs w:val="22"/>
-              </w:rPr>
-              <w:t>pagoPA</w:t>
-            </w:r>
-            <w:proofErr w:type="spellEnd"/>
+              <w:t>Annotazioni a cura di pagoPA</w:t>
+            </w:r>
           </w:p>
         </w:tc>
       </w:tr>
@@ -9391,12 +9348,14 @@
       <w:pPr>
         <w:pStyle w:val="Titolo20"/>
       </w:pPr>
-      <w:bookmarkStart w:id="30" w:name="_Toc3908960"/>
+      <w:bookmarkStart w:id="30" w:name="_PSP-RTP-3"/>
+      <w:bookmarkStart w:id="31" w:name="_Toc4414311"/>
+      <w:bookmarkEnd w:id="30"/>
       <w:r>
         <w:lastRenderedPageBreak/>
         <w:t>PSP-RTP-3</w:t>
       </w:r>
-      <w:bookmarkEnd w:id="30"/>
+      <w:bookmarkEnd w:id="31"/>
     </w:p>
     <w:tbl>
       <w:tblPr>
@@ -9812,23 +9771,7 @@
                 <w:sz w:val="22"/>
                 <w:szCs w:val="22"/>
               </w:rPr>
-              <w:t xml:space="preserve">Il </w:t>
-            </w:r>
-            <w:proofErr w:type="spellStart"/>
-            <w:r>
-              <w:rPr>
-                <w:sz w:val="22"/>
-                <w:szCs w:val="22"/>
-              </w:rPr>
-              <w:t>NodoSPC</w:t>
-            </w:r>
-            <w:proofErr w:type="spellEnd"/>
-            <w:r>
-              <w:rPr>
-                <w:sz w:val="22"/>
-                <w:szCs w:val="22"/>
-              </w:rPr>
-              <w:t xml:space="preserve"> riscontra condizioni di </w:t>
+              <w:t xml:space="preserve">Il NodoSPC riscontra condizioni di </w:t>
             </w:r>
             <w:proofErr w:type="spellStart"/>
             <w:r>
@@ -10579,19 +10522,8 @@
                 <w:sz w:val="22"/>
                 <w:szCs w:val="22"/>
               </w:rPr>
-              <w:t xml:space="preserve">PSP-&gt; </w:t>
-            </w:r>
-            <w:proofErr w:type="spellStart"/>
-            <w:r>
-              <w:rPr>
-                <w:b/>
-                <w:bCs/>
-                <w:sz w:val="22"/>
-                <w:szCs w:val="22"/>
-              </w:rPr>
-              <w:t>NodoSPC</w:t>
-            </w:r>
-            <w:proofErr w:type="spellEnd"/>
+              <w:t>PSP-&gt; NodoSPC</w:t>
+            </w:r>
           </w:p>
         </w:tc>
       </w:tr>
@@ -10930,29 +10862,7 @@
                 <w:sz w:val="16"/>
                 <w:szCs w:val="16"/>
               </w:rPr>
-              <w:t xml:space="preserve"> del </w:t>
-            </w:r>
-            <w:proofErr w:type="spellStart"/>
-            <w:r>
-              <w:rPr>
-                <w:bCs/>
-                <w:i/>
-                <w:iCs/>
-                <w:sz w:val="16"/>
-                <w:szCs w:val="16"/>
-              </w:rPr>
-              <w:t>NodoSPC</w:t>
-            </w:r>
-            <w:proofErr w:type="spellEnd"/>
-            <w:r>
-              <w:rPr>
-                <w:bCs/>
-                <w:i/>
-                <w:iCs/>
-                <w:sz w:val="16"/>
-                <w:szCs w:val="16"/>
-              </w:rPr>
-              <w:t>)</w:t>
+              <w:t xml:space="preserve"> del NodoSPC)</w:t>
             </w:r>
           </w:p>
         </w:tc>
@@ -11733,17 +11643,8 @@
                 <w:szCs w:val="22"/>
               </w:rPr>
               <w:lastRenderedPageBreak/>
-              <w:t xml:space="preserve">Annotazioni a cura di </w:t>
-            </w:r>
-            <w:proofErr w:type="spellStart"/>
-            <w:r>
-              <w:rPr>
-                <w:sz w:val="22"/>
-                <w:szCs w:val="22"/>
-              </w:rPr>
-              <w:t>pagoPA</w:t>
-            </w:r>
-            <w:proofErr w:type="spellEnd"/>
+              <w:t>Annotazioni a cura di pagoPA</w:t>
+            </w:r>
           </w:p>
         </w:tc>
       </w:tr>
@@ -12097,9 +11998,9 @@
       <w:pPr>
         <w:pStyle w:val="Titolo20"/>
       </w:pPr>
-      <w:bookmarkStart w:id="31" w:name="_PSP-RTP-4"/>
-      <w:bookmarkStart w:id="32" w:name="_Toc3908961"/>
-      <w:bookmarkEnd w:id="31"/>
+      <w:bookmarkStart w:id="32" w:name="_PSP-RTP-4"/>
+      <w:bookmarkStart w:id="33" w:name="_Toc4414312"/>
+      <w:bookmarkEnd w:id="32"/>
       <w:r>
         <w:lastRenderedPageBreak/>
         <w:t>PSP-RTP-</w:t>
@@ -12107,7 +12008,7 @@
       <w:r>
         <w:t>4</w:t>
       </w:r>
-      <w:bookmarkEnd w:id="32"/>
+      <w:bookmarkEnd w:id="33"/>
     </w:p>
     <w:tbl>
       <w:tblPr>
@@ -12514,23 +12415,7 @@
                 <w:sz w:val="22"/>
                 <w:szCs w:val="22"/>
               </w:rPr>
-              <w:t xml:space="preserve">Il </w:t>
-            </w:r>
-            <w:proofErr w:type="spellStart"/>
-            <w:r>
-              <w:rPr>
-                <w:sz w:val="22"/>
-                <w:szCs w:val="22"/>
-              </w:rPr>
-              <w:t>NodoSPC</w:t>
-            </w:r>
-            <w:proofErr w:type="spellEnd"/>
-            <w:r>
-              <w:rPr>
-                <w:sz w:val="22"/>
-                <w:szCs w:val="22"/>
-              </w:rPr>
-              <w:t xml:space="preserve"> riscontra condizioni di </w:t>
+              <w:t xml:space="preserve">Il NodoSPC riscontra condizioni di </w:t>
             </w:r>
             <w:proofErr w:type="spellStart"/>
             <w:r>
@@ -12740,23 +12625,7 @@
                 <w:sz w:val="22"/>
                 <w:szCs w:val="22"/>
               </w:rPr>
-              <w:t xml:space="preserve"> disponibili per l’invio della RT in modalità PUSH colloca la RT nella coda PULL in attesa del prelievo della RT da parte del </w:t>
-            </w:r>
-            <w:proofErr w:type="spellStart"/>
-            <w:r>
-              <w:rPr>
-                <w:sz w:val="22"/>
-                <w:szCs w:val="22"/>
-              </w:rPr>
-              <w:t>NodoSPC</w:t>
-            </w:r>
-            <w:proofErr w:type="spellEnd"/>
-            <w:r>
-              <w:rPr>
-                <w:sz w:val="22"/>
-                <w:szCs w:val="22"/>
-              </w:rPr>
-              <w:t>.</w:t>
+              <w:t xml:space="preserve"> disponibili per l’invio della RT in modalità PUSH colloca la RT nella coda PULL in attesa del prelievo della RT da parte del NodoSPC.</w:t>
             </w:r>
             <w:r>
               <w:rPr>
@@ -12782,30 +12651,7 @@
                 <w:sz w:val="22"/>
                 <w:szCs w:val="22"/>
               </w:rPr>
-              <w:t xml:space="preserve">La RT è correttamente prelevata dal </w:t>
-            </w:r>
-            <w:proofErr w:type="spellStart"/>
-            <w:r>
-              <w:rPr>
-                <w:sz w:val="22"/>
-                <w:szCs w:val="22"/>
-              </w:rPr>
-              <w:t>NodoSPC</w:t>
-            </w:r>
-            <w:proofErr w:type="spellEnd"/>
-            <w:r>
-              <w:rPr>
-                <w:sz w:val="22"/>
-                <w:szCs w:val="22"/>
-              </w:rPr>
-              <w:t xml:space="preserve"> in modalità PULL</w:t>
-            </w:r>
-            <w:r>
-              <w:rPr>
-                <w:sz w:val="22"/>
-                <w:szCs w:val="22"/>
-              </w:rPr>
-              <w:t>.</w:t>
+              <w:t>La RT è correttamente prelevata dal NodoSPC in modalità PULL.</w:t>
             </w:r>
           </w:p>
         </w:tc>
@@ -13269,19 +13115,8 @@
                 <w:sz w:val="22"/>
                 <w:szCs w:val="22"/>
               </w:rPr>
-              <w:t xml:space="preserve">PSP-&gt; </w:t>
-            </w:r>
-            <w:proofErr w:type="spellStart"/>
-            <w:r>
-              <w:rPr>
-                <w:b/>
-                <w:bCs/>
-                <w:sz w:val="22"/>
-                <w:szCs w:val="22"/>
-              </w:rPr>
-              <w:t>NodoSPC</w:t>
-            </w:r>
-            <w:proofErr w:type="spellEnd"/>
+              <w:t>PSP-&gt; NodoSPC</w:t>
+            </w:r>
           </w:p>
         </w:tc>
       </w:tr>
@@ -13631,20 +13466,8 @@
                 <w:sz w:val="16"/>
                 <w:szCs w:val="16"/>
               </w:rPr>
-              <w:t xml:space="preserve"> del </w:t>
-            </w:r>
-            <w:proofErr w:type="spellStart"/>
-            <w:r>
-              <w:rPr>
-                <w:bCs/>
-                <w:i/>
-                <w:iCs/>
-                <w:sz w:val="16"/>
-                <w:szCs w:val="16"/>
-              </w:rPr>
-              <w:t>NodoSPC</w:t>
-            </w:r>
-            <w:proofErr w:type="spellEnd"/>
+              <w:t xml:space="preserve"> del NodoSPC</w:t>
+            </w:r>
             <w:r>
               <w:rPr>
                 <w:bCs/>
@@ -14722,17 +14545,8 @@
                 <w:sz w:val="22"/>
                 <w:szCs w:val="22"/>
               </w:rPr>
-              <w:t xml:space="preserve">Annotazioni a cura di </w:t>
-            </w:r>
-            <w:proofErr w:type="spellStart"/>
-            <w:r>
-              <w:rPr>
-                <w:sz w:val="22"/>
-                <w:szCs w:val="22"/>
-              </w:rPr>
-              <w:t>pagoPA</w:t>
-            </w:r>
-            <w:proofErr w:type="spellEnd"/>
+              <w:t>Annotazioni a cura di pagoPA</w:t>
+            </w:r>
           </w:p>
         </w:tc>
       </w:tr>
@@ -15099,9 +14913,9 @@
       <w:pPr>
         <w:spacing w:after="160" w:line="259" w:lineRule="auto"/>
       </w:pPr>
-      <w:bookmarkStart w:id="33" w:name="_PSP-WISP2.0-2"/>
+      <w:bookmarkStart w:id="34" w:name="_PSP-WISP2.0-2"/>
       <w:bookmarkEnd w:id="12"/>
-      <w:bookmarkEnd w:id="33"/>
+      <w:bookmarkEnd w:id="34"/>
     </w:p>
     <w:p>
       <w:pPr>
@@ -15138,7 +14952,7 @@
 </file>
 
 <file path=word/endnotes.xml><?xml version="1.0" encoding="utf-8"?>
-<w:endnotes xmlns:wpc="http://schemas.microsoft.com/office/word/2010/wordprocessingCanvas" xmlns:cx="http://schemas.microsoft.com/office/drawing/2014/chartex" xmlns:cx1="http://schemas.microsoft.com/office/drawing/2015/9/8/chartex" xmlns:cx2="http://schemas.microsoft.com/office/drawing/2015/10/21/chartex" xmlns:cx3="http://schemas.microsoft.com/office/drawing/2016/5/9/chartex" xmlns:cx4="http://schemas.microsoft.com/office/drawing/2016/5/10/chartex" xmlns:cx5="http://schemas.microsoft.com/office/drawing/2016/5/11/chartex" xmlns:cx6="http://schemas.microsoft.com/office/drawing/2016/5/12/chartex" xmlns:cx7="http://schemas.microsoft.com/office/drawing/2016/5/13/chartex" xmlns:cx8="http://schemas.microsoft.com/office/drawing/2016/5/14/chartex" xmlns:mc="http://schemas.openxmlformats.org/markup-compatibility/2006" xmlns:aink="http://schemas.microsoft.com/office/drawing/2016/ink" xmlns:am3d="http://schemas.microsoft.com/office/drawing/2017/model3d" xmlns:o="urn:schemas-microsoft-com:office:office" xmlns:r="http://schemas.openxmlformats.org/officeDocument/2006/relationships" xmlns:m="http://schemas.openxmlformats.org/officeDocument/2006/math" xmlns:v="urn:schemas-microsoft-com:vml" xmlns:wp14="http://schemas.microsoft.com/office/word/2010/wordprocessingDrawing" xmlns:wp="http://schemas.openxmlformats.org/drawingml/2006/wordprocessingDrawing" xmlns:w10="urn:schemas-microsoft-com:office:word" xmlns:w="http://schemas.openxmlformats.org/wordprocessingml/2006/main" xmlns:w14="http://schemas.microsoft.com/office/word/2010/wordml" xmlns:w15="http://schemas.microsoft.com/office/word/2012/wordml" xmlns:w16cid="http://schemas.microsoft.com/office/word/2016/wordml/cid" xmlns:w16se="http://schemas.microsoft.com/office/word/2015/wordml/symex" xmlns:wpg="http://schemas.microsoft.com/office/word/2010/wordprocessingGroup" xmlns:wpi="http://schemas.microsoft.com/office/word/2010/wordprocessingInk" xmlns:wne="http://schemas.microsoft.com/office/word/2006/wordml" xmlns:wps="http://schemas.microsoft.com/office/word/2010/wordprocessingShape" mc:Ignorable="w14 w15 w16se w16cid wp14">
+<w:endnotes xmlns:wpc="http://schemas.microsoft.com/office/word/2010/wordprocessingCanvas" xmlns:cx="http://schemas.microsoft.com/office/drawing/2014/chartex" xmlns:cx1="http://schemas.microsoft.com/office/drawing/2015/9/8/chartex" xmlns:mc="http://schemas.openxmlformats.org/markup-compatibility/2006" xmlns:o="urn:schemas-microsoft-com:office:office" xmlns:r="http://schemas.openxmlformats.org/officeDocument/2006/relationships" xmlns:m="http://schemas.openxmlformats.org/officeDocument/2006/math" xmlns:v="urn:schemas-microsoft-com:vml" xmlns:wp14="http://schemas.microsoft.com/office/word/2010/wordprocessingDrawing" xmlns:wp="http://schemas.openxmlformats.org/drawingml/2006/wordprocessingDrawing" xmlns:w10="urn:schemas-microsoft-com:office:word" xmlns:w="http://schemas.openxmlformats.org/wordprocessingml/2006/main" xmlns:w14="http://schemas.microsoft.com/office/word/2010/wordml" xmlns:w15="http://schemas.microsoft.com/office/word/2012/wordml" xmlns:w16se="http://schemas.microsoft.com/office/word/2015/wordml/symex" xmlns:wpg="http://schemas.microsoft.com/office/word/2010/wordprocessingGroup" xmlns:wpi="http://schemas.microsoft.com/office/word/2010/wordprocessingInk" xmlns:wne="http://schemas.microsoft.com/office/word/2006/wordml" xmlns:wps="http://schemas.microsoft.com/office/word/2010/wordprocessingShape" mc:Ignorable="w14 w15 w16se wp14">
   <w:endnote w:type="separator" w:id="-1">
     <w:p>
       <w:r>
@@ -15157,7 +14971,7 @@
 </file>
 
 <file path=word/footer1.xml><?xml version="1.0" encoding="utf-8"?>
-<w:ftr xmlns:wpc="http://schemas.microsoft.com/office/word/2010/wordprocessingCanvas" xmlns:cx="http://schemas.microsoft.com/office/drawing/2014/chartex" xmlns:cx1="http://schemas.microsoft.com/office/drawing/2015/9/8/chartex" xmlns:cx2="http://schemas.microsoft.com/office/drawing/2015/10/21/chartex" xmlns:cx3="http://schemas.microsoft.com/office/drawing/2016/5/9/chartex" xmlns:cx4="http://schemas.microsoft.com/office/drawing/2016/5/10/chartex" xmlns:cx5="http://schemas.microsoft.com/office/drawing/2016/5/11/chartex" xmlns:cx6="http://schemas.microsoft.com/office/drawing/2016/5/12/chartex" xmlns:cx7="http://schemas.microsoft.com/office/drawing/2016/5/13/chartex" xmlns:cx8="http://schemas.microsoft.com/office/drawing/2016/5/14/chartex" xmlns:mc="http://schemas.openxmlformats.org/markup-compatibility/2006" xmlns:aink="http://schemas.microsoft.com/office/drawing/2016/ink" xmlns:am3d="http://schemas.microsoft.com/office/drawing/2017/model3d" xmlns:o="urn:schemas-microsoft-com:office:office" xmlns:r="http://schemas.openxmlformats.org/officeDocument/2006/relationships" xmlns:m="http://schemas.openxmlformats.org/officeDocument/2006/math" xmlns:v="urn:schemas-microsoft-com:vml" xmlns:wp14="http://schemas.microsoft.com/office/word/2010/wordprocessingDrawing" xmlns:wp="http://schemas.openxmlformats.org/drawingml/2006/wordprocessingDrawing" xmlns:w10="urn:schemas-microsoft-com:office:word" xmlns:w="http://schemas.openxmlformats.org/wordprocessingml/2006/main" xmlns:w14="http://schemas.microsoft.com/office/word/2010/wordml" xmlns:w15="http://schemas.microsoft.com/office/word/2012/wordml" xmlns:w16cid="http://schemas.microsoft.com/office/word/2016/wordml/cid" xmlns:w16se="http://schemas.microsoft.com/office/word/2015/wordml/symex" xmlns:wpg="http://schemas.microsoft.com/office/word/2010/wordprocessingGroup" xmlns:wpi="http://schemas.microsoft.com/office/word/2010/wordprocessingInk" xmlns:wne="http://schemas.microsoft.com/office/word/2006/wordml" xmlns:wps="http://schemas.microsoft.com/office/word/2010/wordprocessingShape" mc:Ignorable="w14 w15 w16se w16cid wp14">
+<w:ftr xmlns:wpc="http://schemas.microsoft.com/office/word/2010/wordprocessingCanvas" xmlns:cx="http://schemas.microsoft.com/office/drawing/2014/chartex" xmlns:cx1="http://schemas.microsoft.com/office/drawing/2015/9/8/chartex" xmlns:mc="http://schemas.openxmlformats.org/markup-compatibility/2006" xmlns:o="urn:schemas-microsoft-com:office:office" xmlns:r="http://schemas.openxmlformats.org/officeDocument/2006/relationships" xmlns:m="http://schemas.openxmlformats.org/officeDocument/2006/math" xmlns:v="urn:schemas-microsoft-com:vml" xmlns:wp14="http://schemas.microsoft.com/office/word/2010/wordprocessingDrawing" xmlns:wp="http://schemas.openxmlformats.org/drawingml/2006/wordprocessingDrawing" xmlns:w10="urn:schemas-microsoft-com:office:word" xmlns:w="http://schemas.openxmlformats.org/wordprocessingml/2006/main" xmlns:w14="http://schemas.microsoft.com/office/word/2010/wordml" xmlns:w15="http://schemas.microsoft.com/office/word/2012/wordml" xmlns:w16se="http://schemas.microsoft.com/office/word/2015/wordml/symex" xmlns:wpg="http://schemas.microsoft.com/office/word/2010/wordprocessingGroup" xmlns:wpi="http://schemas.microsoft.com/office/word/2010/wordprocessingInk" xmlns:wne="http://schemas.microsoft.com/office/word/2006/wordml" xmlns:wps="http://schemas.microsoft.com/office/word/2010/wordprocessingShape" mc:Ignorable="w14 w15 w16se wp14">
   <w:tbl>
     <w:tblPr>
       <w:tblW w:w="9851" w:type="dxa"/>
@@ -15333,7 +15147,7 @@
 </file>
 
 <file path=word/footer2.xml><?xml version="1.0" encoding="utf-8"?>
-<w:ftr xmlns:wpc="http://schemas.microsoft.com/office/word/2010/wordprocessingCanvas" xmlns:cx="http://schemas.microsoft.com/office/drawing/2014/chartex" xmlns:cx1="http://schemas.microsoft.com/office/drawing/2015/9/8/chartex" xmlns:cx2="http://schemas.microsoft.com/office/drawing/2015/10/21/chartex" xmlns:cx3="http://schemas.microsoft.com/office/drawing/2016/5/9/chartex" xmlns:cx4="http://schemas.microsoft.com/office/drawing/2016/5/10/chartex" xmlns:cx5="http://schemas.microsoft.com/office/drawing/2016/5/11/chartex" xmlns:cx6="http://schemas.microsoft.com/office/drawing/2016/5/12/chartex" xmlns:cx7="http://schemas.microsoft.com/office/drawing/2016/5/13/chartex" xmlns:cx8="http://schemas.microsoft.com/office/drawing/2016/5/14/chartex" xmlns:mc="http://schemas.openxmlformats.org/markup-compatibility/2006" xmlns:aink="http://schemas.microsoft.com/office/drawing/2016/ink" xmlns:am3d="http://schemas.microsoft.com/office/drawing/2017/model3d" xmlns:o="urn:schemas-microsoft-com:office:office" xmlns:r="http://schemas.openxmlformats.org/officeDocument/2006/relationships" xmlns:m="http://schemas.openxmlformats.org/officeDocument/2006/math" xmlns:v="urn:schemas-microsoft-com:vml" xmlns:wp14="http://schemas.microsoft.com/office/word/2010/wordprocessingDrawing" xmlns:wp="http://schemas.openxmlformats.org/drawingml/2006/wordprocessingDrawing" xmlns:w10="urn:schemas-microsoft-com:office:word" xmlns:w="http://schemas.openxmlformats.org/wordprocessingml/2006/main" xmlns:w14="http://schemas.microsoft.com/office/word/2010/wordml" xmlns:w15="http://schemas.microsoft.com/office/word/2012/wordml" xmlns:w16cid="http://schemas.microsoft.com/office/word/2016/wordml/cid" xmlns:w16se="http://schemas.microsoft.com/office/word/2015/wordml/symex" xmlns:wpg="http://schemas.microsoft.com/office/word/2010/wordprocessingGroup" xmlns:wpi="http://schemas.microsoft.com/office/word/2010/wordprocessingInk" xmlns:wne="http://schemas.microsoft.com/office/word/2006/wordml" xmlns:wps="http://schemas.microsoft.com/office/word/2010/wordprocessingShape" mc:Ignorable="w14 w15 w16se w16cid wp14">
+<w:ftr xmlns:wpc="http://schemas.microsoft.com/office/word/2010/wordprocessingCanvas" xmlns:cx="http://schemas.microsoft.com/office/drawing/2014/chartex" xmlns:cx1="http://schemas.microsoft.com/office/drawing/2015/9/8/chartex" xmlns:mc="http://schemas.openxmlformats.org/markup-compatibility/2006" xmlns:o="urn:schemas-microsoft-com:office:office" xmlns:r="http://schemas.openxmlformats.org/officeDocument/2006/relationships" xmlns:m="http://schemas.openxmlformats.org/officeDocument/2006/math" xmlns:v="urn:schemas-microsoft-com:vml" xmlns:wp14="http://schemas.microsoft.com/office/word/2010/wordprocessingDrawing" xmlns:wp="http://schemas.openxmlformats.org/drawingml/2006/wordprocessingDrawing" xmlns:w10="urn:schemas-microsoft-com:office:word" xmlns:w="http://schemas.openxmlformats.org/wordprocessingml/2006/main" xmlns:w14="http://schemas.microsoft.com/office/word/2010/wordml" xmlns:w15="http://schemas.microsoft.com/office/word/2012/wordml" xmlns:w16se="http://schemas.microsoft.com/office/word/2015/wordml/symex" xmlns:wpg="http://schemas.microsoft.com/office/word/2010/wordprocessingGroup" xmlns:wpi="http://schemas.microsoft.com/office/word/2010/wordprocessingInk" xmlns:wne="http://schemas.microsoft.com/office/word/2006/wordml" xmlns:wps="http://schemas.microsoft.com/office/word/2010/wordprocessingShape" mc:Ignorable="w14 w15 w16se wp14">
   <w:p>
     <w:pPr>
       <w:pStyle w:val="Pidipagina"/>
@@ -15344,7 +15158,7 @@
 </file>
 
 <file path=word/footnotes.xml><?xml version="1.0" encoding="utf-8"?>
-<w:footnotes xmlns:wpc="http://schemas.microsoft.com/office/word/2010/wordprocessingCanvas" xmlns:cx="http://schemas.microsoft.com/office/drawing/2014/chartex" xmlns:cx1="http://schemas.microsoft.com/office/drawing/2015/9/8/chartex" xmlns:cx2="http://schemas.microsoft.com/office/drawing/2015/10/21/chartex" xmlns:cx3="http://schemas.microsoft.com/office/drawing/2016/5/9/chartex" xmlns:cx4="http://schemas.microsoft.com/office/drawing/2016/5/10/chartex" xmlns:cx5="http://schemas.microsoft.com/office/drawing/2016/5/11/chartex" xmlns:cx6="http://schemas.microsoft.com/office/drawing/2016/5/12/chartex" xmlns:cx7="http://schemas.microsoft.com/office/drawing/2016/5/13/chartex" xmlns:cx8="http://schemas.microsoft.com/office/drawing/2016/5/14/chartex" xmlns:mc="http://schemas.openxmlformats.org/markup-compatibility/2006" xmlns:aink="http://schemas.microsoft.com/office/drawing/2016/ink" xmlns:am3d="http://schemas.microsoft.com/office/drawing/2017/model3d" xmlns:o="urn:schemas-microsoft-com:office:office" xmlns:r="http://schemas.openxmlformats.org/officeDocument/2006/relationships" xmlns:m="http://schemas.openxmlformats.org/officeDocument/2006/math" xmlns:v="urn:schemas-microsoft-com:vml" xmlns:wp14="http://schemas.microsoft.com/office/word/2010/wordprocessingDrawing" xmlns:wp="http://schemas.openxmlformats.org/drawingml/2006/wordprocessingDrawing" xmlns:w10="urn:schemas-microsoft-com:office:word" xmlns:w="http://schemas.openxmlformats.org/wordprocessingml/2006/main" xmlns:w14="http://schemas.microsoft.com/office/word/2010/wordml" xmlns:w15="http://schemas.microsoft.com/office/word/2012/wordml" xmlns:w16cid="http://schemas.microsoft.com/office/word/2016/wordml/cid" xmlns:w16se="http://schemas.microsoft.com/office/word/2015/wordml/symex" xmlns:wpg="http://schemas.microsoft.com/office/word/2010/wordprocessingGroup" xmlns:wpi="http://schemas.microsoft.com/office/word/2010/wordprocessingInk" xmlns:wne="http://schemas.microsoft.com/office/word/2006/wordml" xmlns:wps="http://schemas.microsoft.com/office/word/2010/wordprocessingShape" mc:Ignorable="w14 w15 w16se w16cid wp14">
+<w:footnotes xmlns:wpc="http://schemas.microsoft.com/office/word/2010/wordprocessingCanvas" xmlns:cx="http://schemas.microsoft.com/office/drawing/2014/chartex" xmlns:cx1="http://schemas.microsoft.com/office/drawing/2015/9/8/chartex" xmlns:mc="http://schemas.openxmlformats.org/markup-compatibility/2006" xmlns:o="urn:schemas-microsoft-com:office:office" xmlns:r="http://schemas.openxmlformats.org/officeDocument/2006/relationships" xmlns:m="http://schemas.openxmlformats.org/officeDocument/2006/math" xmlns:v="urn:schemas-microsoft-com:vml" xmlns:wp14="http://schemas.microsoft.com/office/word/2010/wordprocessingDrawing" xmlns:wp="http://schemas.openxmlformats.org/drawingml/2006/wordprocessingDrawing" xmlns:w10="urn:schemas-microsoft-com:office:word" xmlns:w="http://schemas.openxmlformats.org/wordprocessingml/2006/main" xmlns:w14="http://schemas.microsoft.com/office/word/2010/wordml" xmlns:w15="http://schemas.microsoft.com/office/word/2012/wordml" xmlns:w16se="http://schemas.microsoft.com/office/word/2015/wordml/symex" xmlns:wpg="http://schemas.microsoft.com/office/word/2010/wordprocessingGroup" xmlns:wpi="http://schemas.microsoft.com/office/word/2010/wordprocessingInk" xmlns:wne="http://schemas.microsoft.com/office/word/2006/wordml" xmlns:wps="http://schemas.microsoft.com/office/word/2010/wordprocessingShape" mc:Ignorable="w14 w15 w16se wp14">
   <w:footnote w:type="separator" w:id="-1">
     <w:p>
       <w:r>
@@ -15363,7 +15177,7 @@
 </file>
 
 <file path=word/header1.xml><?xml version="1.0" encoding="utf-8"?>
-<w:hdr xmlns:wpc="http://schemas.microsoft.com/office/word/2010/wordprocessingCanvas" xmlns:cx="http://schemas.microsoft.com/office/drawing/2014/chartex" xmlns:cx1="http://schemas.microsoft.com/office/drawing/2015/9/8/chartex" xmlns:cx2="http://schemas.microsoft.com/office/drawing/2015/10/21/chartex" xmlns:cx3="http://schemas.microsoft.com/office/drawing/2016/5/9/chartex" xmlns:cx4="http://schemas.microsoft.com/office/drawing/2016/5/10/chartex" xmlns:cx5="http://schemas.microsoft.com/office/drawing/2016/5/11/chartex" xmlns:cx6="http://schemas.microsoft.com/office/drawing/2016/5/12/chartex" xmlns:cx7="http://schemas.microsoft.com/office/drawing/2016/5/13/chartex" xmlns:cx8="http://schemas.microsoft.com/office/drawing/2016/5/14/chartex" xmlns:mc="http://schemas.openxmlformats.org/markup-compatibility/2006" xmlns:aink="http://schemas.microsoft.com/office/drawing/2016/ink" xmlns:am3d="http://schemas.microsoft.com/office/drawing/2017/model3d" xmlns:o="urn:schemas-microsoft-com:office:office" xmlns:r="http://schemas.openxmlformats.org/officeDocument/2006/relationships" xmlns:m="http://schemas.openxmlformats.org/officeDocument/2006/math" xmlns:v="urn:schemas-microsoft-com:vml" xmlns:wp14="http://schemas.microsoft.com/office/word/2010/wordprocessingDrawing" xmlns:wp="http://schemas.openxmlformats.org/drawingml/2006/wordprocessingDrawing" xmlns:w10="urn:schemas-microsoft-com:office:word" xmlns:w="http://schemas.openxmlformats.org/wordprocessingml/2006/main" xmlns:w14="http://schemas.microsoft.com/office/word/2010/wordml" xmlns:w15="http://schemas.microsoft.com/office/word/2012/wordml" xmlns:w16cid="http://schemas.microsoft.com/office/word/2016/wordml/cid" xmlns:w16se="http://schemas.microsoft.com/office/word/2015/wordml/symex" xmlns:wpg="http://schemas.microsoft.com/office/word/2010/wordprocessingGroup" xmlns:wpi="http://schemas.microsoft.com/office/word/2010/wordprocessingInk" xmlns:wne="http://schemas.microsoft.com/office/word/2006/wordml" xmlns:wps="http://schemas.microsoft.com/office/word/2010/wordprocessingShape" mc:Ignorable="w14 w15 w16se w16cid wp14">
+<w:hdr xmlns:wpc="http://schemas.microsoft.com/office/word/2010/wordprocessingCanvas" xmlns:cx="http://schemas.microsoft.com/office/drawing/2014/chartex" xmlns:cx1="http://schemas.microsoft.com/office/drawing/2015/9/8/chartex" xmlns:mc="http://schemas.openxmlformats.org/markup-compatibility/2006" xmlns:o="urn:schemas-microsoft-com:office:office" xmlns:r="http://schemas.openxmlformats.org/officeDocument/2006/relationships" xmlns:m="http://schemas.openxmlformats.org/officeDocument/2006/math" xmlns:v="urn:schemas-microsoft-com:vml" xmlns:wp14="http://schemas.microsoft.com/office/word/2010/wordprocessingDrawing" xmlns:wp="http://schemas.openxmlformats.org/drawingml/2006/wordprocessingDrawing" xmlns:w10="urn:schemas-microsoft-com:office:word" xmlns:w="http://schemas.openxmlformats.org/wordprocessingml/2006/main" xmlns:w14="http://schemas.microsoft.com/office/word/2010/wordml" xmlns:w15="http://schemas.microsoft.com/office/word/2012/wordml" xmlns:w16se="http://schemas.microsoft.com/office/word/2015/wordml/symex" xmlns:wpg="http://schemas.microsoft.com/office/word/2010/wordprocessingGroup" xmlns:wpi="http://schemas.microsoft.com/office/word/2010/wordprocessingInk" xmlns:wne="http://schemas.microsoft.com/office/word/2006/wordml" xmlns:wps="http://schemas.microsoft.com/office/word/2010/wordprocessingShape" mc:Ignorable="w14 w15 w16se wp14">
   <w:tbl>
     <w:tblPr>
       <w:tblW w:w="9923" w:type="dxa"/>
@@ -15405,19 +15219,8 @@
               <w:smallCaps/>
               <w:sz w:val="20"/>
             </w:rPr>
-            <w:t xml:space="preserve">Sistema </w:t>
+            <w:t>Sistema pagoPA</w:t>
           </w:r>
-          <w:proofErr w:type="spellStart"/>
-          <w:r>
-            <w:rPr>
-              <w:b/>
-              <w:bCs/>
-              <w:smallCaps/>
-              <w:sz w:val="20"/>
-            </w:rPr>
-            <w:t>pagoPA</w:t>
-          </w:r>
-          <w:proofErr w:type="spellEnd"/>
         </w:p>
         <w:p>
           <w:pPr>
@@ -15534,7 +15337,7 @@
 </file>
 
 <file path=word/header2.xml><?xml version="1.0" encoding="utf-8"?>
-<w:hdr xmlns:wpc="http://schemas.microsoft.com/office/word/2010/wordprocessingCanvas" xmlns:cx="http://schemas.microsoft.com/office/drawing/2014/chartex" xmlns:cx1="http://schemas.microsoft.com/office/drawing/2015/9/8/chartex" xmlns:cx2="http://schemas.microsoft.com/office/drawing/2015/10/21/chartex" xmlns:cx3="http://schemas.microsoft.com/office/drawing/2016/5/9/chartex" xmlns:cx4="http://schemas.microsoft.com/office/drawing/2016/5/10/chartex" xmlns:cx5="http://schemas.microsoft.com/office/drawing/2016/5/11/chartex" xmlns:cx6="http://schemas.microsoft.com/office/drawing/2016/5/12/chartex" xmlns:cx7="http://schemas.microsoft.com/office/drawing/2016/5/13/chartex" xmlns:cx8="http://schemas.microsoft.com/office/drawing/2016/5/14/chartex" xmlns:mc="http://schemas.openxmlformats.org/markup-compatibility/2006" xmlns:aink="http://schemas.microsoft.com/office/drawing/2016/ink" xmlns:am3d="http://schemas.microsoft.com/office/drawing/2017/model3d" xmlns:o="urn:schemas-microsoft-com:office:office" xmlns:r="http://schemas.openxmlformats.org/officeDocument/2006/relationships" xmlns:m="http://schemas.openxmlformats.org/officeDocument/2006/math" xmlns:v="urn:schemas-microsoft-com:vml" xmlns:wp14="http://schemas.microsoft.com/office/word/2010/wordprocessingDrawing" xmlns:wp="http://schemas.openxmlformats.org/drawingml/2006/wordprocessingDrawing" xmlns:w10="urn:schemas-microsoft-com:office:word" xmlns:w="http://schemas.openxmlformats.org/wordprocessingml/2006/main" xmlns:w14="http://schemas.microsoft.com/office/word/2010/wordml" xmlns:w15="http://schemas.microsoft.com/office/word/2012/wordml" xmlns:w16cid="http://schemas.microsoft.com/office/word/2016/wordml/cid" xmlns:w16se="http://schemas.microsoft.com/office/word/2015/wordml/symex" xmlns:wpg="http://schemas.microsoft.com/office/word/2010/wordprocessingGroup" xmlns:wpi="http://schemas.microsoft.com/office/word/2010/wordprocessingInk" xmlns:wne="http://schemas.microsoft.com/office/word/2006/wordml" xmlns:wps="http://schemas.microsoft.com/office/word/2010/wordprocessingShape" mc:Ignorable="w14 w15 w16se w16cid wp14">
+<w:hdr xmlns:wpc="http://schemas.microsoft.com/office/word/2010/wordprocessingCanvas" xmlns:cx="http://schemas.microsoft.com/office/drawing/2014/chartex" xmlns:cx1="http://schemas.microsoft.com/office/drawing/2015/9/8/chartex" xmlns:mc="http://schemas.openxmlformats.org/markup-compatibility/2006" xmlns:o="urn:schemas-microsoft-com:office:office" xmlns:r="http://schemas.openxmlformats.org/officeDocument/2006/relationships" xmlns:m="http://schemas.openxmlformats.org/officeDocument/2006/math" xmlns:v="urn:schemas-microsoft-com:vml" xmlns:wp14="http://schemas.microsoft.com/office/word/2010/wordprocessingDrawing" xmlns:wp="http://schemas.openxmlformats.org/drawingml/2006/wordprocessingDrawing" xmlns:w10="urn:schemas-microsoft-com:office:word" xmlns:w="http://schemas.openxmlformats.org/wordprocessingml/2006/main" xmlns:w14="http://schemas.microsoft.com/office/word/2010/wordml" xmlns:w15="http://schemas.microsoft.com/office/word/2012/wordml" xmlns:w16se="http://schemas.microsoft.com/office/word/2015/wordml/symex" xmlns:wpg="http://schemas.microsoft.com/office/word/2010/wordprocessingGroup" xmlns:wpi="http://schemas.microsoft.com/office/word/2010/wordprocessingInk" xmlns:wne="http://schemas.microsoft.com/office/word/2006/wordml" xmlns:wps="http://schemas.microsoft.com/office/word/2010/wordprocessingShape" mc:Ignorable="w14 w15 w16se wp14">
   <w:tbl>
     <w:tblPr>
       <w:tblW w:w="9923" w:type="dxa"/>
@@ -15575,18 +15378,8 @@
               <w:bCs/>
               <w:smallCaps/>
             </w:rPr>
-            <w:t xml:space="preserve">Sistema </w:t>
+            <w:t>Sistema pagoPA</w:t>
           </w:r>
-          <w:proofErr w:type="spellStart"/>
-          <w:r>
-            <w:rPr>
-              <w:b/>
-              <w:bCs/>
-              <w:smallCaps/>
-            </w:rPr>
-            <w:t>pagoPA</w:t>
-          </w:r>
-          <w:proofErr w:type="spellEnd"/>
         </w:p>
         <w:p>
           <w:pPr>
@@ -15700,7 +15493,7 @@
 </file>
 
 <file path=word/numbering.xml><?xml version="1.0" encoding="utf-8"?>
-<w:numbering xmlns:wpc="http://schemas.microsoft.com/office/word/2010/wordprocessingCanvas" xmlns:cx="http://schemas.microsoft.com/office/drawing/2014/chartex" xmlns:cx1="http://schemas.microsoft.com/office/drawing/2015/9/8/chartex" xmlns:cx2="http://schemas.microsoft.com/office/drawing/2015/10/21/chartex" xmlns:cx3="http://schemas.microsoft.com/office/drawing/2016/5/9/chartex" xmlns:cx4="http://schemas.microsoft.com/office/drawing/2016/5/10/chartex" xmlns:cx5="http://schemas.microsoft.com/office/drawing/2016/5/11/chartex" xmlns:cx6="http://schemas.microsoft.com/office/drawing/2016/5/12/chartex" xmlns:cx7="http://schemas.microsoft.com/office/drawing/2016/5/13/chartex" xmlns:cx8="http://schemas.microsoft.com/office/drawing/2016/5/14/chartex" xmlns:mc="http://schemas.openxmlformats.org/markup-compatibility/2006" xmlns:aink="http://schemas.microsoft.com/office/drawing/2016/ink" xmlns:am3d="http://schemas.microsoft.com/office/drawing/2017/model3d" xmlns:o="urn:schemas-microsoft-com:office:office" xmlns:r="http://schemas.openxmlformats.org/officeDocument/2006/relationships" xmlns:m="http://schemas.openxmlformats.org/officeDocument/2006/math" xmlns:v="urn:schemas-microsoft-com:vml" xmlns:wp14="http://schemas.microsoft.com/office/word/2010/wordprocessingDrawing" xmlns:wp="http://schemas.openxmlformats.org/drawingml/2006/wordprocessingDrawing" xmlns:w10="urn:schemas-microsoft-com:office:word" xmlns:w="http://schemas.openxmlformats.org/wordprocessingml/2006/main" xmlns:w14="http://schemas.microsoft.com/office/word/2010/wordml" xmlns:w15="http://schemas.microsoft.com/office/word/2012/wordml" xmlns:w16cid="http://schemas.microsoft.com/office/word/2016/wordml/cid" xmlns:w16se="http://schemas.microsoft.com/office/word/2015/wordml/symex" xmlns:wpg="http://schemas.microsoft.com/office/word/2010/wordprocessingGroup" xmlns:wpi="http://schemas.microsoft.com/office/word/2010/wordprocessingInk" xmlns:wne="http://schemas.microsoft.com/office/word/2006/wordml" xmlns:wps="http://schemas.microsoft.com/office/word/2010/wordprocessingShape" mc:Ignorable="w14 w15 w16se w16cid wp14">
+<w:numbering xmlns:wpc="http://schemas.microsoft.com/office/word/2010/wordprocessingCanvas" xmlns:cx="http://schemas.microsoft.com/office/drawing/2014/chartex" xmlns:cx1="http://schemas.microsoft.com/office/drawing/2015/9/8/chartex" xmlns:mc="http://schemas.openxmlformats.org/markup-compatibility/2006" xmlns:o="urn:schemas-microsoft-com:office:office" xmlns:r="http://schemas.openxmlformats.org/officeDocument/2006/relationships" xmlns:m="http://schemas.openxmlformats.org/officeDocument/2006/math" xmlns:v="urn:schemas-microsoft-com:vml" xmlns:wp14="http://schemas.microsoft.com/office/word/2010/wordprocessingDrawing" xmlns:wp="http://schemas.openxmlformats.org/drawingml/2006/wordprocessingDrawing" xmlns:w10="urn:schemas-microsoft-com:office:word" xmlns:w="http://schemas.openxmlformats.org/wordprocessingml/2006/main" xmlns:w14="http://schemas.microsoft.com/office/word/2010/wordml" xmlns:w15="http://schemas.microsoft.com/office/word/2012/wordml" xmlns:w16se="http://schemas.microsoft.com/office/word/2015/wordml/symex" xmlns:wpg="http://schemas.microsoft.com/office/word/2010/wordprocessingGroup" xmlns:wpi="http://schemas.microsoft.com/office/word/2010/wordprocessingInk" xmlns:wne="http://schemas.microsoft.com/office/word/2006/wordml" xmlns:wps="http://schemas.microsoft.com/office/word/2010/wordprocessingShape" mc:Ignorable="w14 w15 w16se wp14">
   <w:abstractNum w:abstractNumId="0" w15:restartNumberingAfterBreak="0">
     <w:nsid w:val="FFFFFF7D"/>
     <w:multiLevelType w:val="singleLevel"/>
@@ -17648,7 +17441,7 @@
 </file>
 
 <file path=word/styles.xml><?xml version="1.0" encoding="utf-8"?>
-<w:styles xmlns:mc="http://schemas.openxmlformats.org/markup-compatibility/2006" xmlns:r="http://schemas.openxmlformats.org/officeDocument/2006/relationships" xmlns:w="http://schemas.openxmlformats.org/wordprocessingml/2006/main" xmlns:w14="http://schemas.microsoft.com/office/word/2010/wordml" xmlns:w15="http://schemas.microsoft.com/office/word/2012/wordml" xmlns:w16cid="http://schemas.microsoft.com/office/word/2016/wordml/cid" xmlns:w16se="http://schemas.microsoft.com/office/word/2015/wordml/symex" mc:Ignorable="w14 w15 w16se w16cid">
+<w:styles xmlns:mc="http://schemas.openxmlformats.org/markup-compatibility/2006" xmlns:r="http://schemas.openxmlformats.org/officeDocument/2006/relationships" xmlns:w="http://schemas.openxmlformats.org/wordprocessingml/2006/main" xmlns:w14="http://schemas.microsoft.com/office/word/2010/wordml" xmlns:w15="http://schemas.microsoft.com/office/word/2012/wordml" xmlns:w16se="http://schemas.microsoft.com/office/word/2015/wordml/symex" mc:Ignorable="w14 w15 w16se">
   <w:docDefaults>
     <w:rPrDefault>
       <w:rPr>
@@ -17658,7 +17451,7 @@
     </w:rPrDefault>
     <w:pPrDefault/>
   </w:docDefaults>
-  <w:latentStyles w:defLockedState="0" w:defUIPriority="99" w:defSemiHidden="0" w:defUnhideWhenUsed="0" w:defQFormat="0" w:count="375">
+  <w:latentStyles w:defLockedState="0" w:defUIPriority="99" w:defSemiHidden="0" w:defUnhideWhenUsed="0" w:defQFormat="0" w:count="371">
     <w:lsdException w:name="Normal" w:uiPriority="0" w:qFormat="1"/>
     <w:lsdException w:name="heading 1" w:uiPriority="0" w:qFormat="1"/>
     <w:lsdException w:name="heading 2" w:qFormat="1"/>
@@ -17764,7 +17557,7 @@
     <w:lsdException w:name="HTML Sample" w:locked="1" w:semiHidden="1" w:unhideWhenUsed="1"/>
     <w:lsdException w:name="HTML Typewriter" w:locked="1" w:semiHidden="1" w:unhideWhenUsed="1"/>
     <w:lsdException w:name="HTML Variable" w:locked="1" w:semiHidden="1" w:unhideWhenUsed="1"/>
-    <w:lsdException w:name="Normal Table" w:locked="1"/>
+    <w:lsdException w:name="Normal Table" w:locked="1" w:semiHidden="1" w:unhideWhenUsed="1"/>
     <w:lsdException w:name="annotation subject" w:locked="1" w:semiHidden="1" w:unhideWhenUsed="1"/>
     <w:lsdException w:name="No List" w:locked="1" w:semiHidden="1" w:unhideWhenUsed="1"/>
     <w:lsdException w:name="Outline List 1" w:locked="1" w:semiHidden="1" w:unhideWhenUsed="1"/>
@@ -17808,10 +17601,10 @@
     <w:lsdException w:name="Table Elegant" w:locked="1" w:semiHidden="1" w:unhideWhenUsed="1"/>
     <w:lsdException w:name="Table Professional" w:locked="1" w:semiHidden="1" w:unhideWhenUsed="1"/>
     <w:lsdException w:name="Table Subtle 1" w:locked="1" w:semiHidden="1" w:unhideWhenUsed="1"/>
-    <w:lsdException w:name="Table Subtle 2" w:locked="1"/>
+    <w:lsdException w:name="Table Subtle 2" w:locked="1" w:semiHidden="1" w:unhideWhenUsed="1"/>
     <w:lsdException w:name="Table Web 1" w:locked="1" w:semiHidden="1" w:unhideWhenUsed="1"/>
     <w:lsdException w:name="Table Web 2" w:locked="1" w:semiHidden="1" w:unhideWhenUsed="1"/>
-    <w:lsdException w:name="Table Web 3" w:locked="1"/>
+    <w:lsdException w:name="Table Web 3" w:locked="1" w:semiHidden="1" w:unhideWhenUsed="1"/>
     <w:lsdException w:name="Balloon Text" w:locked="1" w:semiHidden="1" w:unhideWhenUsed="1"/>
     <w:lsdException w:name="Table Grid" w:uiPriority="59"/>
     <w:lsdException w:name="Table Theme" w:locked="1" w:semiHidden="1" w:unhideWhenUsed="1"/>
@@ -18030,10 +17823,6 @@
     <w:lsdException w:name="List Table 5 Dark Accent 6" w:uiPriority="50"/>
     <w:lsdException w:name="List Table 6 Colorful Accent 6" w:uiPriority="51"/>
     <w:lsdException w:name="List Table 7 Colorful Accent 6" w:uiPriority="52"/>
-    <w:lsdException w:name="Mention" w:semiHidden="1" w:unhideWhenUsed="1"/>
-    <w:lsdException w:name="Smart Hyperlink" w:semiHidden="1" w:unhideWhenUsed="1"/>
-    <w:lsdException w:name="Hashtag" w:semiHidden="1" w:unhideWhenUsed="1"/>
-    <w:lsdException w:name="Unresolved Mention" w:semiHidden="1" w:unhideWhenUsed="1"/>
   </w:latentStyles>
   <w:style w:type="paragraph" w:default="1" w:styleId="Normale">
     <w:name w:val="Normal"/>
@@ -21390,7 +21179,7 @@
 </file>
 
 <file path=customXml/itemProps1.xml><?xml version="1.0" encoding="utf-8"?>
-<ds:datastoreItem xmlns:ds="http://schemas.openxmlformats.org/officeDocument/2006/customXml" ds:itemID="{02884A12-530D-4E2E-9B4E-704842340812}">
+<ds:datastoreItem xmlns:ds="http://schemas.openxmlformats.org/officeDocument/2006/customXml" ds:itemID="{7A57DF87-E333-478B-A82E-ABEDF28C528D}">
   <ds:schemaRefs>
     <ds:schemaRef ds:uri="http://schemas.openxmlformats.org/officeDocument/2006/bibliography"/>
   </ds:schemaRefs>

</xml_diff>